<commit_message>
Release the design review for the whole project
</commit_message>
<xml_diff>
--- a/GoodDesign/DesignConcepts/Design Review.docx
+++ b/GoodDesign/DesignConcepts/Design Review.docx
@@ -15,36 +15,10 @@
           <w:b/>
           <w:sz w:val="36"/>
         </w:rPr>
-        <w:t>Rent Bike</w:t>
+        <w:t>Design Review</w:t>
       </w:r>
-      <w:r>
-        <w:rPr>
-          <w:b/>
-          <w:sz w:val="36"/>
-        </w:rPr>
-        <w:t xml:space="preserve"> &amp; Make</w:t>
-      </w:r>
-      <w:r>
-        <w:rPr>
-          <w:b/>
-          <w:sz w:val="36"/>
-        </w:rPr>
-        <w:t xml:space="preserve"> </w:t>
-      </w:r>
-      <w:r>
-        <w:rPr>
-          <w:b/>
-          <w:sz w:val="36"/>
-        </w:rPr>
-        <w:t>Transaction</w:t>
-      </w:r>
-      <w:r>
-        <w:rPr>
-          <w:b/>
-          <w:sz w:val="36"/>
-        </w:rPr>
-        <w:t xml:space="preserve"> Design Review</w:t>
-      </w:r>
+      <w:bookmarkStart w:id="0" w:name="_GoBack"/>
+      <w:bookmarkEnd w:id="0"/>
     </w:p>
     <w:p>
       <w:pPr>
@@ -193,13 +167,39 @@
           <w:tcPr>
             <w:tcW w:w="4590" w:type="dxa"/>
           </w:tcPr>
-          <w:p/>
-        </w:tc>
-        <w:tc>
-          <w:tcPr>
-            <w:tcW w:w="4410" w:type="dxa"/>
-          </w:tcPr>
-          <w:p/>
+          <w:p>
+            <w:proofErr w:type="spellStart"/>
+            <w:r>
+              <w:t>Configs</w:t>
+            </w:r>
+            <w:proofErr w:type="spellEnd"/>
+            <w:r>
+              <w:t xml:space="preserve"> and class that import </w:t>
+            </w:r>
+            <w:proofErr w:type="spellStart"/>
+            <w:r>
+              <w:t>Configs</w:t>
+            </w:r>
+            <w:proofErr w:type="spellEnd"/>
+          </w:p>
+        </w:tc>
+        <w:tc>
+          <w:tcPr>
+            <w:tcW w:w="4410" w:type="dxa"/>
+          </w:tcPr>
+          <w:p>
+            <w:r>
+              <w:t xml:space="preserve">Class that have coupling with </w:t>
+            </w:r>
+            <w:proofErr w:type="spellStart"/>
+            <w:r>
+              <w:t>Configs</w:t>
+            </w:r>
+            <w:proofErr w:type="spellEnd"/>
+            <w:r>
+              <w:t xml:space="preserve"> usually access directly to its global data</w:t>
+            </w:r>
+          </w:p>
         </w:tc>
       </w:tr>
     </w:tbl>
@@ -438,80 +438,14 @@
             <w:tcW w:w="4590" w:type="dxa"/>
           </w:tcPr>
           <w:p>
-            <w:proofErr w:type="spellStart"/>
-            <w:r>
-              <w:t>TransactionController</w:t>
-            </w:r>
-            <w:proofErr w:type="spellEnd"/>
-            <w:r>
-              <w:t xml:space="preserve">, </w:t>
-            </w:r>
-            <w:proofErr w:type="spellStart"/>
-            <w:r>
-              <w:t>RentBikeController</w:t>
-            </w:r>
-            <w:proofErr w:type="spellEnd"/>
-            <w:r>
-              <w:t xml:space="preserve">, </w:t>
-            </w:r>
-            <w:proofErr w:type="spellStart"/>
-            <w:r>
-              <w:t>InterbankBoundary</w:t>
-            </w:r>
-            <w:proofErr w:type="spellEnd"/>
-            <w:r>
-              <w:t>,</w:t>
-            </w:r>
-            <w:r>
-              <w:t xml:space="preserve"> </w:t>
-            </w:r>
-            <w:proofErr w:type="spellStart"/>
-            <w:r>
-              <w:t>BarcodeScreen</w:t>
-            </w:r>
-            <w:proofErr w:type="spellEnd"/>
-            <w:r>
-              <w:t xml:space="preserve">, </w:t>
-            </w:r>
-            <w:proofErr w:type="spellStart"/>
-            <w:r>
-              <w:t>RentBikeConfirmation</w:t>
-            </w:r>
-            <w:proofErr w:type="spellEnd"/>
-            <w:r>
-              <w:t xml:space="preserve">, </w:t>
-            </w:r>
-            <w:proofErr w:type="spellStart"/>
-            <w:r>
-              <w:t>InterbankSubsystem</w:t>
-            </w:r>
-            <w:proofErr w:type="spellEnd"/>
-            <w:r>
-              <w:t xml:space="preserve">, </w:t>
-            </w:r>
-            <w:proofErr w:type="spellStart"/>
-            <w:r>
-              <w:t>InterbankSubsystemControl</w:t>
-            </w:r>
-            <w:proofErr w:type="spellEnd"/>
-            <w:r>
-              <w:t xml:space="preserve">, </w:t>
-            </w:r>
-            <w:proofErr w:type="spellStart"/>
-            <w:r>
-              <w:t>CreditCard</w:t>
-            </w:r>
-            <w:proofErr w:type="spellEnd"/>
-            <w:r>
-              <w:t xml:space="preserve">, </w:t>
-            </w:r>
-            <w:proofErr w:type="spellStart"/>
-            <w:r>
-              <w:t>PaymentTransaction</w:t>
-            </w:r>
-            <w:proofErr w:type="spellEnd"/>
-            <w:r>
-              <w:t>, Request, Response, Database</w:t>
+            <w:r>
+              <w:t xml:space="preserve">All other </w:t>
+            </w:r>
+            <w:r>
+              <w:t>modules that have coupling</w:t>
+            </w:r>
+            <w:r>
+              <w:t xml:space="preserve"> with each other</w:t>
             </w:r>
           </w:p>
         </w:tc>
@@ -523,11 +457,9 @@
             <w:r>
               <w:t xml:space="preserve">Classes that communicate to each other using parameters and each parameter used is </w:t>
             </w:r>
-            <w:proofErr w:type="spellStart"/>
-            <w:r>
-              <w:t>neccessary</w:t>
-            </w:r>
-            <w:proofErr w:type="spellEnd"/>
+            <w:r>
+              <w:t>necessary</w:t>
+            </w:r>
           </w:p>
         </w:tc>
       </w:tr>
@@ -614,13 +546,31 @@
           <w:tcPr>
             <w:tcW w:w="4590" w:type="dxa"/>
           </w:tcPr>
-          <w:p/>
-        </w:tc>
-        <w:tc>
-          <w:tcPr>
-            <w:tcW w:w="4410" w:type="dxa"/>
-          </w:tcPr>
-          <w:p/>
+          <w:p>
+            <w:proofErr w:type="spellStart"/>
+            <w:r>
+              <w:t>Utils</w:t>
+            </w:r>
+            <w:proofErr w:type="spellEnd"/>
+          </w:p>
+        </w:tc>
+        <w:tc>
+          <w:tcPr>
+            <w:tcW w:w="4410" w:type="dxa"/>
+          </w:tcPr>
+          <w:p>
+            <w:r>
+              <w:t xml:space="preserve">Methods in </w:t>
+            </w:r>
+            <w:proofErr w:type="spellStart"/>
+            <w:r>
+              <w:t>Utils</w:t>
+            </w:r>
+            <w:proofErr w:type="spellEnd"/>
+            <w:r>
+              <w:t xml:space="preserve"> class have no relation other than being there</w:t>
+            </w:r>
+          </w:p>
         </w:tc>
       </w:tr>
     </w:tbl>
@@ -684,13 +634,73 @@
           <w:tcPr>
             <w:tcW w:w="4590" w:type="dxa"/>
           </w:tcPr>
-          <w:p/>
-        </w:tc>
-        <w:tc>
-          <w:tcPr>
-            <w:tcW w:w="4410" w:type="dxa"/>
-          </w:tcPr>
-          <w:p/>
+          <w:p>
+            <w:r>
+              <w:t>Validator</w:t>
+            </w:r>
+          </w:p>
+        </w:tc>
+        <w:tc>
+          <w:tcPr>
+            <w:tcW w:w="4410" w:type="dxa"/>
+          </w:tcPr>
+          <w:p>
+            <w:r>
+              <w:t>Validator have two methods that are related only by logically but not functionally</w:t>
+            </w:r>
+          </w:p>
+        </w:tc>
+      </w:tr>
+      <w:tr>
+        <w:tc>
+          <w:tcPr>
+            <w:tcW w:w="4590" w:type="dxa"/>
+          </w:tcPr>
+          <w:p>
+            <w:r>
+              <w:t>Boundary classes</w:t>
+            </w:r>
+          </w:p>
+        </w:tc>
+        <w:tc>
+          <w:tcPr>
+            <w:tcW w:w="4410" w:type="dxa"/>
+          </w:tcPr>
+          <w:p>
+            <w:r>
+              <w:t>These classes are all GUI handler class that operate on their respective scr</w:t>
+            </w:r>
+            <w:r>
+              <w:t>een based on user’s interaction. The operation are varied and only</w:t>
+            </w:r>
+            <w:r>
+              <w:t xml:space="preserve"> related logically</w:t>
+            </w:r>
+          </w:p>
+        </w:tc>
+      </w:tr>
+      <w:tr>
+        <w:tc>
+          <w:tcPr>
+            <w:tcW w:w="4590" w:type="dxa"/>
+          </w:tcPr>
+          <w:p>
+            <w:proofErr w:type="spellStart"/>
+            <w:r>
+              <w:t>ViewStationController</w:t>
+            </w:r>
+            <w:proofErr w:type="spellEnd"/>
+          </w:p>
+        </w:tc>
+        <w:tc>
+          <w:tcPr>
+            <w:tcW w:w="4410" w:type="dxa"/>
+          </w:tcPr>
+          <w:p>
+            <w:r>
+              <w:t>The methods in this class only related logically since they are all to provide and validate information in view station process</w:t>
+            </w:r>
+          </w:p>
         </w:tc>
       </w:tr>
     </w:tbl>
@@ -769,8 +779,6 @@
         <w:spacing w:line="240" w:lineRule="auto"/>
         <w:ind w:left="360"/>
       </w:pPr>
-      <w:bookmarkStart w:id="0" w:name="_GoBack"/>
-      <w:bookmarkEnd w:id="0"/>
     </w:p>
     <w:p>
       <w:pPr>
@@ -953,6 +961,60 @@
           <w:p>
             <w:proofErr w:type="spellStart"/>
             <w:r>
+              <w:t>ReturnBikeController</w:t>
+            </w:r>
+            <w:proofErr w:type="spellEnd"/>
+          </w:p>
+        </w:tc>
+        <w:tc>
+          <w:tcPr>
+            <w:tcW w:w="4410" w:type="dxa"/>
+          </w:tcPr>
+          <w:p>
+            <w:r>
+              <w:t xml:space="preserve">The methods in </w:t>
+            </w:r>
+            <w:proofErr w:type="spellStart"/>
+            <w:r>
+              <w:t>Return</w:t>
+            </w:r>
+            <w:r>
+              <w:t>BikeController</w:t>
+            </w:r>
+            <w:proofErr w:type="spellEnd"/>
+            <w:r>
+              <w:t xml:space="preserve"> follow a sequ</w:t>
+            </w:r>
+            <w:r>
+              <w:t xml:space="preserve">ence of execution: </w:t>
+            </w:r>
+            <w:proofErr w:type="spellStart"/>
+            <w:r>
+              <w:t>requestToReturn</w:t>
+            </w:r>
+            <w:r>
+              <w:t>Bike</w:t>
+            </w:r>
+            <w:proofErr w:type="spellEnd"/>
+            <w:r>
+              <w:t xml:space="preserve"> -&gt; </w:t>
+            </w:r>
+            <w:proofErr w:type="spellStart"/>
+            <w:r>
+              <w:t>returnBike</w:t>
+            </w:r>
+            <w:proofErr w:type="spellEnd"/>
+          </w:p>
+        </w:tc>
+      </w:tr>
+      <w:tr>
+        <w:tc>
+          <w:tcPr>
+            <w:tcW w:w="4590" w:type="dxa"/>
+          </w:tcPr>
+          <w:p>
+            <w:proofErr w:type="spellStart"/>
+            <w:r>
               <w:t>InterbankBoundary</w:t>
             </w:r>
             <w:proofErr w:type="spellEnd"/>
@@ -1057,47 +1119,13 @@
           <w:tcPr>
             <w:tcW w:w="4590" w:type="dxa"/>
           </w:tcPr>
-          <w:p>
-            <w:proofErr w:type="spellStart"/>
-            <w:r>
-              <w:t>PaymentScreenHandler</w:t>
-            </w:r>
-            <w:proofErr w:type="spellEnd"/>
-            <w:r>
-              <w:t xml:space="preserve">, </w:t>
-            </w:r>
-            <w:proofErr w:type="spellStart"/>
-            <w:r>
-              <w:t>PaymentResultScreenHandler</w:t>
-            </w:r>
-            <w:proofErr w:type="spellEnd"/>
-            <w:r>
-              <w:t xml:space="preserve">, </w:t>
-            </w:r>
-            <w:proofErr w:type="spellStart"/>
-            <w:r>
-              <w:t>BarcodeScreen</w:t>
-            </w:r>
-            <w:proofErr w:type="spellEnd"/>
-            <w:r>
-              <w:t xml:space="preserve">, </w:t>
-            </w:r>
-            <w:proofErr w:type="spellStart"/>
-            <w:r>
-              <w:t>RentBikeConfirmation</w:t>
-            </w:r>
-            <w:proofErr w:type="spellEnd"/>
-          </w:p>
-        </w:tc>
-        <w:tc>
-          <w:tcPr>
-            <w:tcW w:w="4410" w:type="dxa"/>
-          </w:tcPr>
-          <w:p>
-            <w:r>
-              <w:t>These classes should have communicational cohesion since they are all GUI handler class that operate on their respective screen based on user’s interaction.</w:t>
-            </w:r>
-          </w:p>
+          <w:p/>
+        </w:tc>
+        <w:tc>
+          <w:tcPr>
+            <w:tcW w:w="4410" w:type="dxa"/>
+          </w:tcPr>
+          <w:p/>
         </w:tc>
       </w:tr>
     </w:tbl>
@@ -1178,6 +1206,18 @@
     </w:p>
     <w:p>
       <w:pPr>
+        <w:spacing w:line="240" w:lineRule="auto"/>
+        <w:ind w:left="360"/>
+      </w:pPr>
+    </w:p>
+    <w:p>
+      <w:pPr>
+        <w:spacing w:line="240" w:lineRule="auto"/>
+        <w:ind w:left="360"/>
+      </w:pPr>
+    </w:p>
+    <w:p>
+      <w:pPr>
         <w:pStyle w:val="ListParagraph"/>
         <w:numPr>
           <w:ilvl w:val="1"/>
@@ -1187,6 +1227,7 @@
         <w:ind w:left="720"/>
       </w:pPr>
       <w:r>
+        <w:lastRenderedPageBreak/>
         <w:t>Functional cohesion</w:t>
       </w:r>
     </w:p>
@@ -1263,6 +1304,39 @@
             <w:tcW w:w="4590" w:type="dxa"/>
           </w:tcPr>
           <w:p>
+            <w:r>
+              <w:t xml:space="preserve">Bike, </w:t>
+            </w:r>
+            <w:proofErr w:type="spellStart"/>
+            <w:r>
+              <w:t>NormalBike</w:t>
+            </w:r>
+            <w:proofErr w:type="spellEnd"/>
+            <w:r>
+              <w:t xml:space="preserve">, </w:t>
+            </w:r>
+            <w:proofErr w:type="spellStart"/>
+            <w:r>
+              <w:t>EBike</w:t>
+            </w:r>
+            <w:proofErr w:type="spellEnd"/>
+            <w:r>
+              <w:t xml:space="preserve">, </w:t>
+            </w:r>
+            <w:proofErr w:type="spellStart"/>
+            <w:r>
+              <w:t>TwinBike</w:t>
+            </w:r>
+            <w:proofErr w:type="spellEnd"/>
+            <w:r>
+              <w:t>,</w:t>
+            </w:r>
+            <w:r>
+              <w:t xml:space="preserve"> Invoice, Station,</w:t>
+            </w:r>
+            <w:r>
+              <w:t xml:space="preserve"> </w:t>
+            </w:r>
             <w:proofErr w:type="spellStart"/>
             <w:r>
               <w:t>CreditCard</w:t>
@@ -1296,6 +1370,9 @@
         </w:tc>
       </w:tr>
       <w:tr>
+        <w:trPr>
+          <w:trHeight w:val="890"/>
+        </w:trPr>
         <w:tc>
           <w:tcPr>
             <w:tcW w:w="4590" w:type="dxa"/>
@@ -1312,7 +1389,83 @@
           </w:tcPr>
           <w:p>
             <w:r>
-              <w:t>Class that represent the database of the project and return the connection to the database</w:t>
+              <w:t>This class</w:t>
+            </w:r>
+            <w:r>
+              <w:t xml:space="preserve"> represent the database of the project and return the connection to the database</w:t>
+            </w:r>
+          </w:p>
+        </w:tc>
+      </w:tr>
+      <w:tr>
+        <w:tc>
+          <w:tcPr>
+            <w:tcW w:w="4590" w:type="dxa"/>
+          </w:tcPr>
+          <w:p>
+            <w:proofErr w:type="spellStart"/>
+            <w:r>
+              <w:t>Configs</w:t>
+            </w:r>
+            <w:proofErr w:type="spellEnd"/>
+          </w:p>
+        </w:tc>
+        <w:tc>
+          <w:tcPr>
+            <w:tcW w:w="4410" w:type="dxa"/>
+          </w:tcPr>
+          <w:p>
+            <w:r>
+              <w:t xml:space="preserve">This class </w:t>
+            </w:r>
+            <w:r>
+              <w:t>hold the information of</w:t>
+            </w:r>
+            <w:r>
+              <w:t xml:space="preserve"> the configurations of the software</w:t>
+            </w:r>
+          </w:p>
+        </w:tc>
+      </w:tr>
+      <w:tr>
+        <w:tc>
+          <w:tcPr>
+            <w:tcW w:w="4590" w:type="dxa"/>
+          </w:tcPr>
+          <w:p>
+            <w:proofErr w:type="spellStart"/>
+            <w:r>
+              <w:t>BaseController</w:t>
+            </w:r>
+            <w:proofErr w:type="spellEnd"/>
+            <w:r>
+              <w:t xml:space="preserve">, </w:t>
+            </w:r>
+            <w:proofErr w:type="spellStart"/>
+            <w:r>
+              <w:t>HomeController</w:t>
+            </w:r>
+            <w:proofErr w:type="spellEnd"/>
+            <w:r>
+              <w:t xml:space="preserve">, </w:t>
+            </w:r>
+            <w:proofErr w:type="spellStart"/>
+            <w:r>
+              <w:t>ViewBikeController</w:t>
+            </w:r>
+            <w:proofErr w:type="spellEnd"/>
+          </w:p>
+        </w:tc>
+        <w:tc>
+          <w:tcPr>
+            <w:tcW w:w="4410" w:type="dxa"/>
+          </w:tcPr>
+          <w:p>
+            <w:r>
+              <w:t>These class have only one or even no method</w:t>
+            </w:r>
+            <w:r>
+              <w:t xml:space="preserve"> that dedicated for a sole purpose</w:t>
             </w:r>
           </w:p>
         </w:tc>

</xml_diff>

<commit_message>
Update Design Review for class Timer
</commit_message>
<xml_diff>
--- a/GoodDesign/DesignConcepts/Design Review.docx
+++ b/GoodDesign/DesignConcepts/Design Review.docx
@@ -17,8 +17,6 @@
         </w:rPr>
         <w:t>Design Review</w:t>
       </w:r>
-      <w:bookmarkStart w:id="0" w:name="_GoBack"/>
-      <w:bookmarkEnd w:id="0"/>
     </w:p>
     <w:p>
       <w:pPr>
@@ -668,10 +666,7 @@
           </w:tcPr>
           <w:p>
             <w:r>
-              <w:t>These classes are all GUI handler class that operate on their respective scr</w:t>
-            </w:r>
-            <w:r>
-              <w:t>een based on user’s interaction. The operation are varied and only</w:t>
+              <w:t>These classes are all GUI handler class that operate on their respective screen based on user’s interaction. The operation are varied and only</w:t>
             </w:r>
             <w:r>
               <w:t xml:space="preserve"> related logically</w:t>
@@ -976,24 +971,15 @@
             </w:r>
             <w:proofErr w:type="spellStart"/>
             <w:r>
-              <w:t>Return</w:t>
-            </w:r>
-            <w:r>
-              <w:t>BikeController</w:t>
-            </w:r>
-            <w:proofErr w:type="spellEnd"/>
-            <w:r>
-              <w:t xml:space="preserve"> follow a sequ</w:t>
-            </w:r>
-            <w:r>
-              <w:t xml:space="preserve">ence of execution: </w:t>
-            </w:r>
-            <w:proofErr w:type="spellStart"/>
-            <w:r>
-              <w:t>requestToReturn</w:t>
-            </w:r>
-            <w:r>
-              <w:t>Bike</w:t>
+              <w:t>ReturnBikeController</w:t>
+            </w:r>
+            <w:proofErr w:type="spellEnd"/>
+            <w:r>
+              <w:t xml:space="preserve"> follow a sequence of execution: </w:t>
+            </w:r>
+            <w:proofErr w:type="spellStart"/>
+            <w:r>
+              <w:t>requestToReturnBike</w:t>
             </w:r>
             <w:proofErr w:type="spellEnd"/>
             <w:r>
@@ -1119,13 +1105,23 @@
           <w:tcPr>
             <w:tcW w:w="4590" w:type="dxa"/>
           </w:tcPr>
-          <w:p/>
-        </w:tc>
-        <w:tc>
-          <w:tcPr>
-            <w:tcW w:w="4410" w:type="dxa"/>
-          </w:tcPr>
-          <w:p/>
+          <w:p>
+            <w:r>
+              <w:t>Timer</w:t>
+            </w:r>
+          </w:p>
+        </w:tc>
+        <w:tc>
+          <w:tcPr>
+            <w:tcW w:w="4410" w:type="dxa"/>
+          </w:tcPr>
+          <w:p>
+            <w:r>
+              <w:t>All methods inside this class operate on the same data which is the timer used to count bike’s rent time</w:t>
+            </w:r>
+            <w:bookmarkStart w:id="0" w:name="_GoBack"/>
+            <w:bookmarkEnd w:id="0"/>
+          </w:p>
         </w:tc>
       </w:tr>
     </w:tbl>
@@ -1227,7 +1223,6 @@
         <w:ind w:left="720"/>
       </w:pPr>
       <w:r>
-        <w:lastRenderedPageBreak/>
         <w:t>Functional cohesion</w:t>
       </w:r>
     </w:p>

</xml_diff>